<commit_message>
assignment upload in branch 3
</commit_message>
<xml_diff>
--- a/ans3/assign 3.docx
+++ b/ans3/assign 3.docx
@@ -13,78 +13,6 @@
           <w:szCs w:val="28"/>
         </w:rPr>
       </w:pPr>
-      <w:r>
-        <w:rPr>
-          <w:rFonts w:ascii="Times New Roman" w:hAnsi="Times New Roman" w:cs="Times New Roman"/>
-          <w:b/>
-          <w:bCs/>
-          <w:noProof/>
-          <w:sz w:val="28"/>
-          <w:szCs w:val="28"/>
-        </w:rPr>
-        <w:drawing>
-          <wp:anchor distT="0" distB="0" distL="114300" distR="114300" simplePos="0" relativeHeight="251670528" behindDoc="0" locked="0" layoutInCell="1" allowOverlap="1" wp14:anchorId="7D701B6B" wp14:editId="2AED514E">
-            <wp:simplePos x="0" y="0"/>
-            <wp:positionH relativeFrom="column">
-              <wp:posOffset>0</wp:posOffset>
-            </wp:positionH>
-            <wp:positionV relativeFrom="paragraph">
-              <wp:posOffset>0</wp:posOffset>
-            </wp:positionV>
-            <wp:extent cx="5723890" cy="3220085"/>
-            <wp:effectExtent l="0" t="0" r="0" b="0"/>
-            <wp:wrapTopAndBottom/>
-            <wp:docPr id="573505329" name="Picture 1"/>
-            <wp:cNvGraphicFramePr>
-              <a:graphicFrameLocks xmlns:a="http://schemas.openxmlformats.org/drawingml/2006/main" noChangeAspect="1"/>
-            </wp:cNvGraphicFramePr>
-            <a:graphic xmlns:a="http://schemas.openxmlformats.org/drawingml/2006/main">
-              <a:graphicData uri="http://schemas.openxmlformats.org/drawingml/2006/picture">
-                <pic:pic xmlns:pic="http://schemas.openxmlformats.org/drawingml/2006/picture">
-                  <pic:nvPicPr>
-                    <pic:cNvPr id="0" name="Picture 2"/>
-                    <pic:cNvPicPr>
-                      <a:picLocks noChangeAspect="1" noChangeArrowheads="1"/>
-                    </pic:cNvPicPr>
-                  </pic:nvPicPr>
-                  <pic:blipFill>
-                    <a:blip r:embed="rId4" cstate="print">
-                      <a:extLst>
-                        <a:ext uri="{28A0092B-C50C-407E-A947-70E740481C1C}">
-                          <a14:useLocalDpi xmlns:a14="http://schemas.microsoft.com/office/drawing/2010/main" val="0"/>
-                        </a:ext>
-                      </a:extLst>
-                    </a:blip>
-                    <a:srcRect/>
-                    <a:stretch>
-                      <a:fillRect/>
-                    </a:stretch>
-                  </pic:blipFill>
-                  <pic:spPr bwMode="auto">
-                    <a:xfrm>
-                      <a:off x="0" y="0"/>
-                      <a:ext cx="5723890" cy="3220085"/>
-                    </a:xfrm>
-                    <a:prstGeom prst="rect">
-                      <a:avLst/>
-                    </a:prstGeom>
-                    <a:noFill/>
-                    <a:ln>
-                      <a:noFill/>
-                    </a:ln>
-                  </pic:spPr>
-                </pic:pic>
-              </a:graphicData>
-            </a:graphic>
-            <wp14:sizeRelH relativeFrom="page">
-              <wp14:pctWidth>0</wp14:pctWidth>
-            </wp14:sizeRelH>
-            <wp14:sizeRelV relativeFrom="page">
-              <wp14:pctHeight>0</wp14:pctHeight>
-            </wp14:sizeRelV>
-          </wp:anchor>
-        </w:drawing>
-      </w:r>
       <w:r>
         <w:rPr>
           <w:rFonts w:ascii="Times New Roman" w:hAnsi="Times New Roman" w:cs="Times New Roman"/>
@@ -165,7 +93,7 @@
                     <pic:cNvPicPr/>
                   </pic:nvPicPr>
                   <pic:blipFill>
-                    <a:blip r:embed="rId5"/>
+                    <a:blip r:embed="rId4"/>
                     <a:stretch>
                       <a:fillRect/>
                     </a:stretch>
@@ -201,7 +129,6 @@
           <w:sz w:val="24"/>
           <w:szCs w:val="24"/>
         </w:rPr>
-        <w:lastRenderedPageBreak/>
         <w:t>Step 3: open the file and make some changes to it.</w:t>
       </w:r>
       <w:r>
@@ -238,7 +165,7 @@
                     <pic:cNvPicPr/>
                   </pic:nvPicPr>
                   <pic:blipFill>
-                    <a:blip r:embed="rId6"/>
+                    <a:blip r:embed="rId5"/>
                     <a:stretch>
                       <a:fillRect/>
                     </a:stretch>
@@ -337,7 +264,7 @@
                     <pic:cNvPicPr/>
                   </pic:nvPicPr>
                   <pic:blipFill>
-                    <a:blip r:embed="rId7"/>
+                    <a:blip r:embed="rId6"/>
                     <a:stretch>
                       <a:fillRect/>
                     </a:stretch>
@@ -412,7 +339,7 @@
                     <pic:cNvPicPr/>
                   </pic:nvPicPr>
                   <pic:blipFill>
-                    <a:blip r:embed="rId8"/>
+                    <a:blip r:embed="rId7"/>
                     <a:stretch>
                       <a:fillRect/>
                     </a:stretch>
@@ -513,7 +440,7 @@
                     <pic:cNvPicPr/>
                   </pic:nvPicPr>
                   <pic:blipFill>
-                    <a:blip r:embed="rId9"/>
+                    <a:blip r:embed="rId8"/>
                     <a:stretch>
                       <a:fillRect/>
                     </a:stretch>
@@ -580,7 +507,7 @@
                     <pic:cNvPicPr/>
                   </pic:nvPicPr>
                   <pic:blipFill>
-                    <a:blip r:embed="rId10"/>
+                    <a:blip r:embed="rId9"/>
                     <a:stretch>
                       <a:fillRect/>
                     </a:stretch>
@@ -675,6 +602,110 @@
                 <pic:pic xmlns:pic="http://schemas.openxmlformats.org/drawingml/2006/picture">
                   <pic:nvPicPr>
                     <pic:cNvPr id="0" name="Picture 3"/>
+                    <pic:cNvPicPr>
+                      <a:picLocks noChangeAspect="1" noChangeArrowheads="1"/>
+                    </pic:cNvPicPr>
+                  </pic:nvPicPr>
+                  <pic:blipFill>
+                    <a:blip r:embed="rId10" cstate="print">
+                      <a:extLst>
+                        <a:ext uri="{28A0092B-C50C-407E-A947-70E740481C1C}">
+                          <a14:useLocalDpi xmlns:a14="http://schemas.microsoft.com/office/drawing/2010/main" val="0"/>
+                        </a:ext>
+                      </a:extLst>
+                    </a:blip>
+                    <a:srcRect/>
+                    <a:stretch>
+                      <a:fillRect/>
+                    </a:stretch>
+                  </pic:blipFill>
+                  <pic:spPr bwMode="auto">
+                    <a:xfrm>
+                      <a:off x="0" y="0"/>
+                      <a:ext cx="5731510" cy="3223895"/>
+                    </a:xfrm>
+                    <a:prstGeom prst="rect">
+                      <a:avLst/>
+                    </a:prstGeom>
+                    <a:noFill/>
+                    <a:ln>
+                      <a:noFill/>
+                    </a:ln>
+                  </pic:spPr>
+                </pic:pic>
+              </a:graphicData>
+            </a:graphic>
+            <wp14:sizeRelH relativeFrom="page">
+              <wp14:pctWidth>0</wp14:pctWidth>
+            </wp14:sizeRelH>
+            <wp14:sizeRelV relativeFrom="page">
+              <wp14:pctHeight>0</wp14:pctHeight>
+            </wp14:sizeRelV>
+          </wp:anchor>
+        </w:drawing>
+      </w:r>
+      <w:r>
+        <w:rPr>
+          <w:rFonts w:ascii="Times New Roman" w:hAnsi="Times New Roman" w:cs="Times New Roman"/>
+          <w:sz w:val="24"/>
+          <w:szCs w:val="24"/>
+        </w:rPr>
+        <w:t>Step 8: Push the changes to the master branch.</w:t>
+      </w:r>
+    </w:p>
+    <w:p>
+      <w:pPr>
+        <w:spacing w:line="259" w:lineRule="auto"/>
+        <w:rPr>
+          <w:rFonts w:ascii="Times New Roman" w:hAnsi="Times New Roman" w:cs="Times New Roman"/>
+          <w:sz w:val="24"/>
+          <w:szCs w:val="24"/>
+        </w:rPr>
+      </w:pPr>
+      <w:r>
+        <w:rPr>
+          <w:rFonts w:ascii="Times New Roman" w:hAnsi="Times New Roman" w:cs="Times New Roman"/>
+          <w:sz w:val="24"/>
+          <w:szCs w:val="24"/>
+        </w:rPr>
+        <w:br w:type="page"/>
+      </w:r>
+    </w:p>
+    <w:p>
+      <w:pPr>
+        <w:spacing w:line="360" w:lineRule="auto"/>
+        <w:rPr>
+          <w:rFonts w:ascii="Times New Roman" w:hAnsi="Times New Roman" w:cs="Times New Roman"/>
+          <w:sz w:val="24"/>
+          <w:szCs w:val="24"/>
+        </w:rPr>
+      </w:pPr>
+      <w:r>
+        <w:rPr>
+          <w:noProof/>
+        </w:rPr>
+        <w:lastRenderedPageBreak/>
+        <w:drawing>
+          <wp:anchor distT="0" distB="0" distL="114300" distR="114300" simplePos="0" relativeHeight="251675648" behindDoc="0" locked="0" layoutInCell="1" allowOverlap="1" wp14:anchorId="707C86AB" wp14:editId="13F6BB2C">
+            <wp:simplePos x="0" y="0"/>
+            <wp:positionH relativeFrom="margin">
+              <wp:align>right</wp:align>
+            </wp:positionH>
+            <wp:positionV relativeFrom="paragraph">
+              <wp:posOffset>3667760</wp:posOffset>
+            </wp:positionV>
+            <wp:extent cx="5731510" cy="3223895"/>
+            <wp:effectExtent l="0" t="0" r="2540" b="0"/>
+            <wp:wrapTopAndBottom/>
+            <wp:docPr id="293066785" name="Picture 4" descr="A screenshot of a computer&#10;&#10;Description automatically generated"/>
+            <wp:cNvGraphicFramePr>
+              <a:graphicFrameLocks xmlns:a="http://schemas.openxmlformats.org/drawingml/2006/main" noChangeAspect="1"/>
+            </wp:cNvGraphicFramePr>
+            <a:graphic xmlns:a="http://schemas.openxmlformats.org/drawingml/2006/main">
+              <a:graphicData uri="http://schemas.openxmlformats.org/drawingml/2006/picture">
+                <pic:pic xmlns:pic="http://schemas.openxmlformats.org/drawingml/2006/picture">
+                  <pic:nvPicPr>
+                    <pic:cNvPr id="293066785" name="Picture 4" descr="A screenshot of a computer&#10;&#10;Description automatically generated"/>
                     <pic:cNvPicPr>
                       <a:picLocks noChangeAspect="1" noChangeArrowheads="1"/>
                     </pic:cNvPicPr>
@@ -720,57 +751,23 @@
       <w:r>
         <w:rPr>
           <w:rFonts w:ascii="Times New Roman" w:hAnsi="Times New Roman" w:cs="Times New Roman"/>
-          <w:sz w:val="24"/>
-          <w:szCs w:val="24"/>
-        </w:rPr>
-        <w:t>Step 8: Push the changes to the master branch.</w:t>
-      </w:r>
-    </w:p>
-    <w:p>
-      <w:pPr>
-        <w:spacing w:line="259" w:lineRule="auto"/>
-        <w:rPr>
-          <w:rFonts w:ascii="Times New Roman" w:hAnsi="Times New Roman" w:cs="Times New Roman"/>
-          <w:sz w:val="24"/>
-          <w:szCs w:val="24"/>
-        </w:rPr>
-      </w:pPr>
-      <w:r>
-        <w:rPr>
-          <w:rFonts w:ascii="Times New Roman" w:hAnsi="Times New Roman" w:cs="Times New Roman"/>
-          <w:sz w:val="24"/>
-          <w:szCs w:val="24"/>
-        </w:rPr>
-        <w:br w:type="page"/>
-      </w:r>
-    </w:p>
-    <w:p>
-      <w:pPr>
-        <w:spacing w:line="360" w:lineRule="auto"/>
-        <w:rPr>
-          <w:rFonts w:ascii="Times New Roman" w:hAnsi="Times New Roman" w:cs="Times New Roman"/>
-          <w:sz w:val="24"/>
-          <w:szCs w:val="24"/>
-        </w:rPr>
-      </w:pPr>
-      <w:r>
-        <w:rPr>
           <w:noProof/>
-        </w:rPr>
-        <w:lastRenderedPageBreak/>
+          <w:sz w:val="24"/>
+          <w:szCs w:val="24"/>
+        </w:rPr>
         <w:drawing>
-          <wp:anchor distT="0" distB="0" distL="114300" distR="114300" simplePos="0" relativeHeight="251675648" behindDoc="0" locked="0" layoutInCell="1" allowOverlap="1" wp14:anchorId="707C86AB" wp14:editId="13F6BB2C">
+          <wp:anchor distT="0" distB="0" distL="114300" distR="114300" simplePos="0" relativeHeight="251673600" behindDoc="0" locked="0" layoutInCell="1" allowOverlap="1" wp14:anchorId="2A2934A8" wp14:editId="2C249F0F">
             <wp:simplePos x="0" y="0"/>
-            <wp:positionH relativeFrom="margin">
-              <wp:align>right</wp:align>
+            <wp:positionH relativeFrom="column">
+              <wp:posOffset>67733</wp:posOffset>
             </wp:positionH>
             <wp:positionV relativeFrom="paragraph">
-              <wp:posOffset>3667760</wp:posOffset>
+              <wp:posOffset>296333</wp:posOffset>
             </wp:positionV>
-            <wp:extent cx="5731510" cy="3223895"/>
-            <wp:effectExtent l="0" t="0" r="2540" b="0"/>
+            <wp:extent cx="5723890" cy="3220085"/>
+            <wp:effectExtent l="0" t="0" r="0" b="0"/>
             <wp:wrapTopAndBottom/>
-            <wp:docPr id="293066785" name="Picture 4" descr="A screenshot of a computer&#10;&#10;Description automatically generated"/>
+            <wp:docPr id="1853205039" name="Picture 3"/>
             <wp:cNvGraphicFramePr>
               <a:graphicFrameLocks xmlns:a="http://schemas.openxmlformats.org/drawingml/2006/main" noChangeAspect="1"/>
             </wp:cNvGraphicFramePr>
@@ -778,13 +775,117 @@
               <a:graphicData uri="http://schemas.openxmlformats.org/drawingml/2006/picture">
                 <pic:pic xmlns:pic="http://schemas.openxmlformats.org/drawingml/2006/picture">
                   <pic:nvPicPr>
-                    <pic:cNvPr id="293066785" name="Picture 4" descr="A screenshot of a computer&#10;&#10;Description automatically generated"/>
+                    <pic:cNvPr id="0" name="Picture 4"/>
                     <pic:cNvPicPr>
                       <a:picLocks noChangeAspect="1" noChangeArrowheads="1"/>
                     </pic:cNvPicPr>
                   </pic:nvPicPr>
                   <pic:blipFill>
                     <a:blip r:embed="rId12" cstate="print">
+                      <a:extLst>
+                        <a:ext uri="{28A0092B-C50C-407E-A947-70E740481C1C}">
+                          <a14:useLocalDpi xmlns:a14="http://schemas.microsoft.com/office/drawing/2010/main" val="0"/>
+                        </a:ext>
+                      </a:extLst>
+                    </a:blip>
+                    <a:srcRect/>
+                    <a:stretch>
+                      <a:fillRect/>
+                    </a:stretch>
+                  </pic:blipFill>
+                  <pic:spPr bwMode="auto">
+                    <a:xfrm>
+                      <a:off x="0" y="0"/>
+                      <a:ext cx="5723890" cy="3220085"/>
+                    </a:xfrm>
+                    <a:prstGeom prst="rect">
+                      <a:avLst/>
+                    </a:prstGeom>
+                    <a:noFill/>
+                    <a:ln>
+                      <a:noFill/>
+                    </a:ln>
+                  </pic:spPr>
+                </pic:pic>
+              </a:graphicData>
+            </a:graphic>
+            <wp14:sizeRelH relativeFrom="page">
+              <wp14:pctWidth>0</wp14:pctWidth>
+            </wp14:sizeRelH>
+            <wp14:sizeRelV relativeFrom="page">
+              <wp14:pctHeight>0</wp14:pctHeight>
+            </wp14:sizeRelV>
+          </wp:anchor>
+        </w:drawing>
+      </w:r>
+      <w:r>
+        <w:rPr>
+          <w:rFonts w:ascii="Times New Roman" w:hAnsi="Times New Roman" w:cs="Times New Roman"/>
+          <w:sz w:val="24"/>
+          <w:szCs w:val="24"/>
+        </w:rPr>
+        <w:t>Note: There will be a conflict in the pull request, how do we resolve it??</w:t>
+      </w:r>
+    </w:p>
+    <w:p>
+      <w:pPr>
+        <w:spacing w:line="259" w:lineRule="auto"/>
+        <w:rPr>
+          <w:rFonts w:ascii="Times New Roman" w:hAnsi="Times New Roman" w:cs="Times New Roman"/>
+          <w:sz w:val="24"/>
+          <w:szCs w:val="24"/>
+        </w:rPr>
+      </w:pPr>
+      <w:r>
+        <w:rPr>
+          <w:rFonts w:ascii="Times New Roman" w:hAnsi="Times New Roman" w:cs="Times New Roman"/>
+          <w:sz w:val="24"/>
+          <w:szCs w:val="24"/>
+        </w:rPr>
+        <w:br w:type="page"/>
+      </w:r>
+    </w:p>
+    <w:p>
+      <w:pPr>
+        <w:spacing w:line="360" w:lineRule="auto"/>
+        <w:rPr>
+          <w:rFonts w:ascii="Times New Roman" w:hAnsi="Times New Roman" w:cs="Times New Roman"/>
+          <w:sz w:val="24"/>
+          <w:szCs w:val="24"/>
+        </w:rPr>
+      </w:pPr>
+      <w:r>
+        <w:rPr>
+          <w:noProof/>
+        </w:rPr>
+        <w:lastRenderedPageBreak/>
+        <w:drawing>
+          <wp:anchor distT="0" distB="0" distL="114300" distR="114300" simplePos="0" relativeHeight="251679744" behindDoc="0" locked="0" layoutInCell="1" allowOverlap="1" wp14:anchorId="3F363DE3" wp14:editId="7E80BECC">
+            <wp:simplePos x="0" y="0"/>
+            <wp:positionH relativeFrom="column">
+              <wp:posOffset>0</wp:posOffset>
+            </wp:positionH>
+            <wp:positionV relativeFrom="paragraph">
+              <wp:posOffset>3223260</wp:posOffset>
+            </wp:positionV>
+            <wp:extent cx="5731510" cy="3223895"/>
+            <wp:effectExtent l="0" t="0" r="2540" b="0"/>
+            <wp:wrapTopAndBottom/>
+            <wp:docPr id="1425182189" name="Picture 6" descr="A screenshot of a computer&#10;&#10;Description automatically generated"/>
+            <wp:cNvGraphicFramePr>
+              <a:graphicFrameLocks xmlns:a="http://schemas.openxmlformats.org/drawingml/2006/main" noChangeAspect="1"/>
+            </wp:cNvGraphicFramePr>
+            <a:graphic xmlns:a="http://schemas.openxmlformats.org/drawingml/2006/main">
+              <a:graphicData uri="http://schemas.openxmlformats.org/drawingml/2006/picture">
+                <pic:pic xmlns:pic="http://schemas.openxmlformats.org/drawingml/2006/picture">
+                  <pic:nvPicPr>
+                    <pic:cNvPr id="1425182189" name="Picture 6" descr="A screenshot of a computer&#10;&#10;Description automatically generated"/>
+                    <pic:cNvPicPr>
+                      <a:picLocks noChangeAspect="1" noChangeArrowheads="1"/>
+                    </pic:cNvPicPr>
+                  </pic:nvPicPr>
+                  <pic:blipFill>
+                    <a:blip r:embed="rId13" cstate="print">
                       <a:extLst>
                         <a:ext uri="{28A0092B-C50C-407E-A947-70E740481C1C}">
                           <a14:useLocalDpi xmlns:a14="http://schemas.microsoft.com/office/drawing/2010/main" val="0"/>
@@ -823,180 +924,6 @@
       </w:r>
       <w:r>
         <w:rPr>
-          <w:rFonts w:ascii="Times New Roman" w:hAnsi="Times New Roman" w:cs="Times New Roman"/>
-          <w:noProof/>
-          <w:sz w:val="24"/>
-          <w:szCs w:val="24"/>
-        </w:rPr>
-        <w:drawing>
-          <wp:anchor distT="0" distB="0" distL="114300" distR="114300" simplePos="0" relativeHeight="251673600" behindDoc="0" locked="0" layoutInCell="1" allowOverlap="1" wp14:anchorId="2A2934A8" wp14:editId="2C249F0F">
-            <wp:simplePos x="0" y="0"/>
-            <wp:positionH relativeFrom="column">
-              <wp:posOffset>67733</wp:posOffset>
-            </wp:positionH>
-            <wp:positionV relativeFrom="paragraph">
-              <wp:posOffset>296333</wp:posOffset>
-            </wp:positionV>
-            <wp:extent cx="5723890" cy="3220085"/>
-            <wp:effectExtent l="0" t="0" r="0" b="0"/>
-            <wp:wrapTopAndBottom/>
-            <wp:docPr id="1853205039" name="Picture 3"/>
-            <wp:cNvGraphicFramePr>
-              <a:graphicFrameLocks xmlns:a="http://schemas.openxmlformats.org/drawingml/2006/main" noChangeAspect="1"/>
-            </wp:cNvGraphicFramePr>
-            <a:graphic xmlns:a="http://schemas.openxmlformats.org/drawingml/2006/main">
-              <a:graphicData uri="http://schemas.openxmlformats.org/drawingml/2006/picture">
-                <pic:pic xmlns:pic="http://schemas.openxmlformats.org/drawingml/2006/picture">
-                  <pic:nvPicPr>
-                    <pic:cNvPr id="0" name="Picture 4"/>
-                    <pic:cNvPicPr>
-                      <a:picLocks noChangeAspect="1" noChangeArrowheads="1"/>
-                    </pic:cNvPicPr>
-                  </pic:nvPicPr>
-                  <pic:blipFill>
-                    <a:blip r:embed="rId13" cstate="print">
-                      <a:extLst>
-                        <a:ext uri="{28A0092B-C50C-407E-A947-70E740481C1C}">
-                          <a14:useLocalDpi xmlns:a14="http://schemas.microsoft.com/office/drawing/2010/main" val="0"/>
-                        </a:ext>
-                      </a:extLst>
-                    </a:blip>
-                    <a:srcRect/>
-                    <a:stretch>
-                      <a:fillRect/>
-                    </a:stretch>
-                  </pic:blipFill>
-                  <pic:spPr bwMode="auto">
-                    <a:xfrm>
-                      <a:off x="0" y="0"/>
-                      <a:ext cx="5723890" cy="3220085"/>
-                    </a:xfrm>
-                    <a:prstGeom prst="rect">
-                      <a:avLst/>
-                    </a:prstGeom>
-                    <a:noFill/>
-                    <a:ln>
-                      <a:noFill/>
-                    </a:ln>
-                  </pic:spPr>
-                </pic:pic>
-              </a:graphicData>
-            </a:graphic>
-            <wp14:sizeRelH relativeFrom="page">
-              <wp14:pctWidth>0</wp14:pctWidth>
-            </wp14:sizeRelH>
-            <wp14:sizeRelV relativeFrom="page">
-              <wp14:pctHeight>0</wp14:pctHeight>
-            </wp14:sizeRelV>
-          </wp:anchor>
-        </w:drawing>
-      </w:r>
-      <w:r>
-        <w:rPr>
-          <w:rFonts w:ascii="Times New Roman" w:hAnsi="Times New Roman" w:cs="Times New Roman"/>
-          <w:sz w:val="24"/>
-          <w:szCs w:val="24"/>
-        </w:rPr>
-        <w:t>Note: There will be a conflict in the pull request, how do we resolve it??</w:t>
-      </w:r>
-    </w:p>
-    <w:p>
-      <w:pPr>
-        <w:spacing w:line="259" w:lineRule="auto"/>
-        <w:rPr>
-          <w:rFonts w:ascii="Times New Roman" w:hAnsi="Times New Roman" w:cs="Times New Roman"/>
-          <w:sz w:val="24"/>
-          <w:szCs w:val="24"/>
-        </w:rPr>
-      </w:pPr>
-      <w:r>
-        <w:rPr>
-          <w:rFonts w:ascii="Times New Roman" w:hAnsi="Times New Roman" w:cs="Times New Roman"/>
-          <w:sz w:val="24"/>
-          <w:szCs w:val="24"/>
-        </w:rPr>
-        <w:br w:type="page"/>
-      </w:r>
-    </w:p>
-    <w:p>
-      <w:pPr>
-        <w:spacing w:line="360" w:lineRule="auto"/>
-        <w:rPr>
-          <w:rFonts w:ascii="Times New Roman" w:hAnsi="Times New Roman" w:cs="Times New Roman"/>
-          <w:sz w:val="24"/>
-          <w:szCs w:val="24"/>
-        </w:rPr>
-      </w:pPr>
-      <w:r>
-        <w:rPr>
-          <w:noProof/>
-        </w:rPr>
-        <w:lastRenderedPageBreak/>
-        <w:drawing>
-          <wp:anchor distT="0" distB="0" distL="114300" distR="114300" simplePos="0" relativeHeight="251679744" behindDoc="0" locked="0" layoutInCell="1" allowOverlap="1" wp14:anchorId="3F363DE3" wp14:editId="7E80BECC">
-            <wp:simplePos x="0" y="0"/>
-            <wp:positionH relativeFrom="column">
-              <wp:posOffset>0</wp:posOffset>
-            </wp:positionH>
-            <wp:positionV relativeFrom="paragraph">
-              <wp:posOffset>3223260</wp:posOffset>
-            </wp:positionV>
-            <wp:extent cx="5731510" cy="3223895"/>
-            <wp:effectExtent l="0" t="0" r="2540" b="0"/>
-            <wp:wrapTopAndBottom/>
-            <wp:docPr id="1425182189" name="Picture 6" descr="A screenshot of a computer&#10;&#10;Description automatically generated"/>
-            <wp:cNvGraphicFramePr>
-              <a:graphicFrameLocks xmlns:a="http://schemas.openxmlformats.org/drawingml/2006/main" noChangeAspect="1"/>
-            </wp:cNvGraphicFramePr>
-            <a:graphic xmlns:a="http://schemas.openxmlformats.org/drawingml/2006/main">
-              <a:graphicData uri="http://schemas.openxmlformats.org/drawingml/2006/picture">
-                <pic:pic xmlns:pic="http://schemas.openxmlformats.org/drawingml/2006/picture">
-                  <pic:nvPicPr>
-                    <pic:cNvPr id="1425182189" name="Picture 6" descr="A screenshot of a computer&#10;&#10;Description automatically generated"/>
-                    <pic:cNvPicPr>
-                      <a:picLocks noChangeAspect="1" noChangeArrowheads="1"/>
-                    </pic:cNvPicPr>
-                  </pic:nvPicPr>
-                  <pic:blipFill>
-                    <a:blip r:embed="rId14" cstate="print">
-                      <a:extLst>
-                        <a:ext uri="{28A0092B-C50C-407E-A947-70E740481C1C}">
-                          <a14:useLocalDpi xmlns:a14="http://schemas.microsoft.com/office/drawing/2010/main" val="0"/>
-                        </a:ext>
-                      </a:extLst>
-                    </a:blip>
-                    <a:srcRect/>
-                    <a:stretch>
-                      <a:fillRect/>
-                    </a:stretch>
-                  </pic:blipFill>
-                  <pic:spPr bwMode="auto">
-                    <a:xfrm>
-                      <a:off x="0" y="0"/>
-                      <a:ext cx="5731510" cy="3223895"/>
-                    </a:xfrm>
-                    <a:prstGeom prst="rect">
-                      <a:avLst/>
-                    </a:prstGeom>
-                    <a:noFill/>
-                    <a:ln>
-                      <a:noFill/>
-                    </a:ln>
-                  </pic:spPr>
-                </pic:pic>
-              </a:graphicData>
-            </a:graphic>
-            <wp14:sizeRelH relativeFrom="page">
-              <wp14:pctWidth>0</wp14:pctWidth>
-            </wp14:sizeRelH>
-            <wp14:sizeRelV relativeFrom="page">
-              <wp14:pctHeight>0</wp14:pctHeight>
-            </wp14:sizeRelV>
-          </wp:anchor>
-        </w:drawing>
-      </w:r>
-      <w:r>
-        <w:rPr>
           <w:noProof/>
         </w:rPr>
         <w:drawing>
@@ -1025,7 +952,7 @@
                     </pic:cNvPicPr>
                   </pic:nvPicPr>
                   <pic:blipFill>
-                    <a:blip r:embed="rId15" cstate="print">
+                    <a:blip r:embed="rId14" cstate="print">
                       <a:extLst>
                         <a:ext uri="{28A0092B-C50C-407E-A947-70E740481C1C}">
                           <a14:useLocalDpi xmlns:a14="http://schemas.microsoft.com/office/drawing/2010/main" val="0"/>

</xml_diff>